<commit_message>
added this semesters courses
</commit_message>
<xml_diff>
--- a/ben-sheeran-resume.docx
+++ b/ben-sheeran-resume.docx
@@ -685,23 +685,7 @@
           <w:sz w:val="22"/>
           <w:szCs w:val="22"/>
         </w:rPr>
-        <w:t>Topics in 2D Game Engines (course taken fall 2015, TA</w:t>
-      </w:r>
-      <w:r>
-        <w:rPr>
-          <w:color w:val="000000"/>
-          <w:sz w:val="22"/>
-          <w:szCs w:val="22"/>
-        </w:rPr>
-        <w:t>’</w:t>
-      </w:r>
-      <w:r>
-        <w:rPr>
-          <w:color w:val="000000"/>
-          <w:sz w:val="22"/>
-          <w:szCs w:val="22"/>
-        </w:rPr>
-        <w:t>d in 2016)</w:t>
+        <w:t xml:space="preserve">Multiprocessor Synchronization </w:t>
       </w:r>
     </w:p>
     <w:p>
@@ -725,7 +709,15 @@
           <w:sz w:val="22"/>
           <w:szCs w:val="22"/>
         </w:rPr>
-        <w:t xml:space="preserve">Multiprocessor Synchronization </w:t>
+        <w:t>In</w:t>
+      </w:r>
+      <w:r>
+        <w:rPr>
+          <w:color w:val="000000"/>
+          <w:sz w:val="22"/>
+          <w:szCs w:val="22"/>
+        </w:rPr>
+        <w:t>troduction to Computer Systems</w:t>
       </w:r>
     </w:p>
     <w:p>
@@ -749,28 +741,24 @@
           <w:sz w:val="22"/>
           <w:szCs w:val="22"/>
         </w:rPr>
-        <w:t>In</w:t>
-      </w:r>
-      <w:r>
-        <w:rPr>
-          <w:color w:val="000000"/>
-          <w:sz w:val="22"/>
-          <w:szCs w:val="22"/>
-        </w:rPr>
-        <w:t>troduction to Computer Systems</w:t>
-      </w:r>
-    </w:p>
-    <w:p>
-      <w:pPr>
-        <w:pStyle w:val="NormalWeb"/>
-        <w:spacing w:before="0" w:beforeAutospacing="0" w:after="180" w:afterAutospacing="0"/>
-        <w:ind w:left="360"/>
-        <w:rPr>
-          <w:color w:val="000000"/>
-          <w:sz w:val="22"/>
-          <w:szCs w:val="22"/>
-        </w:rPr>
-      </w:pPr>
+        <w:t>Intro to Computer Animation</w:t>
+      </w:r>
+      <w:r>
+        <w:rPr>
+          <w:color w:val="000000"/>
+          <w:sz w:val="22"/>
+          <w:szCs w:val="22"/>
+        </w:rPr>
+        <w:t xml:space="preserve">– an introduction to 3D computer animation pipeline, including modeling, texturing, lighting, animating, rendering, and editing with an emphasis on building proficiency with Autodesk Maya. Culminated in short film made in its entirety by two other </w:t>
+      </w:r>
+      <w:r>
+        <w:rPr>
+          <w:color w:val="000000"/>
+          <w:sz w:val="22"/>
+          <w:szCs w:val="22"/>
+        </w:rPr>
+        <w:t>students and myself over the course of 6 weeks.</w:t>
+      </w:r>
     </w:p>
     <w:p>
       <w:pPr>
@@ -793,15 +781,73 @@
           <w:sz w:val="22"/>
           <w:szCs w:val="22"/>
         </w:rPr>
-        <w:t>Intro to Computer Animation</w:t>
-      </w:r>
-      <w:r>
-        <w:rPr>
-          <w:color w:val="000000"/>
-          <w:sz w:val="22"/>
-          <w:szCs w:val="22"/>
-        </w:rPr>
-        <w:t>– an introduction to 3D computer animation pipeline, including modeling, texturing, lighting, animating, rendering, and editing with an emphasis on building proficiency with Autodesk Maya. Culminated in short film made in its entirety by two other students and myself over the course of 6 weeks.</w:t>
+        <w:t xml:space="preserve">Interactive Computer Graphics – A graduate level </w:t>
+      </w:r>
+      <w:r>
+        <w:rPr>
+          <w:color w:val="000000"/>
+          <w:sz w:val="22"/>
+          <w:szCs w:val="22"/>
+        </w:rPr>
+        <w:t>course on computer graphics</w:t>
+      </w:r>
+      <w:bookmarkStart w:id="0" w:name="_GoBack"/>
+      <w:bookmarkEnd w:id="0"/>
+      <w:r>
+        <w:rPr>
+          <w:color w:val="000000"/>
+          <w:sz w:val="22"/>
+          <w:szCs w:val="22"/>
+        </w:rPr>
+        <w:t xml:space="preserve"> (currently taking)</w:t>
+      </w:r>
+    </w:p>
+    <w:p>
+      <w:pPr>
+        <w:pStyle w:val="NormalWeb"/>
+        <w:numPr>
+          <w:ilvl w:val="0"/>
+          <w:numId w:val="1"/>
+        </w:numPr>
+        <w:spacing w:before="0" w:beforeAutospacing="0" w:after="180" w:afterAutospacing="0"/>
+        <w:ind w:left="360"/>
+        <w:rPr>
+          <w:color w:val="000000"/>
+          <w:sz w:val="22"/>
+          <w:szCs w:val="22"/>
+        </w:rPr>
+      </w:pPr>
+      <w:r>
+        <w:rPr>
+          <w:color w:val="000000"/>
+          <w:sz w:val="22"/>
+          <w:szCs w:val="22"/>
+        </w:rPr>
+        <w:t>Topics in 2D Game Engines (course taken fall 2015, TA’d in 2016)</w:t>
+      </w:r>
+    </w:p>
+    <w:p>
+      <w:pPr>
+        <w:pStyle w:val="NormalWeb"/>
+        <w:numPr>
+          <w:ilvl w:val="0"/>
+          <w:numId w:val="1"/>
+        </w:numPr>
+        <w:spacing w:before="0" w:beforeAutospacing="0" w:after="180" w:afterAutospacing="0"/>
+        <w:ind w:left="360"/>
+        <w:rPr>
+          <w:color w:val="000000"/>
+          <w:sz w:val="22"/>
+          <w:szCs w:val="22"/>
+        </w:rPr>
+      </w:pPr>
+      <w:r>
+        <w:rPr>
+          <w:color w:val="000000"/>
+          <w:sz w:val="22"/>
+          <w:szCs w:val="22"/>
+        </w:rPr>
+        <w:t xml:space="preserve">Computational Linguistics </w:t>
       </w:r>
     </w:p>
     <w:p>
@@ -912,7 +958,15 @@
           <w:sz w:val="22"/>
           <w:szCs w:val="22"/>
         </w:rPr>
-        <w:t xml:space="preserve">Introduction to Discrete Structures and Probability </w:t>
+        <w:t>Introduction to Disc</w:t>
+      </w:r>
+      <w:r>
+        <w:rPr>
+          <w:color w:val="000000"/>
+          <w:sz w:val="22"/>
+          <w:szCs w:val="22"/>
+        </w:rPr>
+        <w:t>rete Structures and Probability</w:t>
       </w:r>
     </w:p>
     <w:p>
@@ -933,6 +987,8 @@
       <w:pPr>
         <w:pStyle w:val="NormalWeb"/>
         <w:spacing w:before="180" w:beforeAutospacing="0" w:after="180" w:afterAutospacing="0"/>
+      </w:pPr>
+      <w:r>
         <w:rPr>
           <w:b/>
           <w:bCs/>
@@ -941,14 +997,80 @@
           <w:sz w:val="22"/>
           <w:szCs w:val="22"/>
         </w:rPr>
-      </w:pPr>
+        <w:lastRenderedPageBreak/>
+        <w:t>Skills</w:t>
+      </w:r>
+    </w:p>
+    <w:p>
+      <w:pPr>
+        <w:pStyle w:val="NormalWeb"/>
+        <w:spacing w:before="0" w:beforeAutospacing="0" w:after="180" w:afterAutospacing="0"/>
+        <w:rPr>
+          <w:color w:val="000000"/>
+          <w:sz w:val="22"/>
+          <w:szCs w:val="22"/>
+        </w:rPr>
+      </w:pPr>
+      <w:r>
+        <w:rPr>
+          <w:color w:val="000000"/>
+          <w:sz w:val="22"/>
+          <w:szCs w:val="22"/>
+        </w:rPr>
+        <w:t>Programming Languages: Proficient in Java, C++, C#, C, GLSL</w:t>
+      </w:r>
+    </w:p>
+    <w:p>
+      <w:pPr>
+        <w:pStyle w:val="NormalWeb"/>
+        <w:spacing w:before="0" w:beforeAutospacing="0" w:after="180" w:afterAutospacing="0"/>
+        <w:rPr>
+          <w:color w:val="000000"/>
+          <w:sz w:val="22"/>
+          <w:szCs w:val="22"/>
+        </w:rPr>
+      </w:pPr>
+      <w:r>
+        <w:rPr>
+          <w:color w:val="000000"/>
+          <w:sz w:val="22"/>
+          <w:szCs w:val="22"/>
+        </w:rPr>
+        <w:t>Frameworks/APIs: OpenGL, .NET, WPF, WinRT, Java AWT, Qt</w:t>
+      </w:r>
+    </w:p>
+    <w:p>
+      <w:pPr>
+        <w:pStyle w:val="NormalWeb"/>
+        <w:spacing w:before="0" w:beforeAutospacing="0" w:after="180" w:afterAutospacing="0"/>
+      </w:pPr>
+      <w:r>
+        <w:rPr>
+          <w:color w:val="000000"/>
+          <w:sz w:val="22"/>
+          <w:szCs w:val="22"/>
+        </w:rPr>
+        <w:t>Tools: Autodesk Maya, Adobe After Effects, Adobe Illustrator, ZBrush, Unreal 4, Qt Creator, Visual Studio</w:t>
+      </w:r>
+    </w:p>
+    <w:p>
+      <w:pPr>
+        <w:pStyle w:val="NormalWeb"/>
+        <w:spacing w:before="0" w:beforeAutospacing="0" w:after="180" w:afterAutospacing="0"/>
+      </w:pPr>
+      <w:r>
+        <w:rPr>
+          <w:color w:val="000000"/>
+          <w:sz w:val="22"/>
+          <w:szCs w:val="22"/>
+        </w:rPr>
+        <w:t>Other: Proficient in Japanese (9+ years of experience, studied abroad summer 2016)</w:t>
+      </w:r>
     </w:p>
     <w:p>
       <w:pPr>
         <w:pStyle w:val="NormalWeb"/>
         <w:spacing w:before="180" w:beforeAutospacing="0" w:after="180" w:afterAutospacing="0"/>
-      </w:pPr>
-      <w:r>
         <w:rPr>
           <w:b/>
           <w:bCs/>
@@ -957,80 +1079,8 @@
           <w:sz w:val="22"/>
           <w:szCs w:val="22"/>
         </w:rPr>
-        <w:lastRenderedPageBreak/>
-        <w:t>Skills</w:t>
-      </w:r>
-    </w:p>
-    <w:p>
-      <w:pPr>
-        <w:pStyle w:val="NormalWeb"/>
-        <w:spacing w:before="0" w:beforeAutospacing="0" w:after="180" w:afterAutospacing="0"/>
-        <w:rPr>
-          <w:color w:val="000000"/>
-          <w:sz w:val="22"/>
-          <w:szCs w:val="22"/>
-        </w:rPr>
-      </w:pPr>
-      <w:r>
-        <w:rPr>
-          <w:color w:val="000000"/>
-          <w:sz w:val="22"/>
-          <w:szCs w:val="22"/>
-        </w:rPr>
-        <w:t>Programming Languages: Proficient in Java, C++, C#, C, GLSL</w:t>
-      </w:r>
-    </w:p>
-    <w:p>
-      <w:pPr>
-        <w:pStyle w:val="NormalWeb"/>
-        <w:spacing w:before="0" w:beforeAutospacing="0" w:after="180" w:afterAutospacing="0"/>
-        <w:rPr>
-          <w:color w:val="000000"/>
-          <w:sz w:val="22"/>
-          <w:szCs w:val="22"/>
-        </w:rPr>
-      </w:pPr>
-      <w:r>
-        <w:rPr>
-          <w:color w:val="000000"/>
-          <w:sz w:val="22"/>
-          <w:szCs w:val="22"/>
-        </w:rPr>
-        <w:t>Frameworks/APIs: OpenGL, .NET, WPF, WinRT, Java AWT, Qt</w:t>
-      </w:r>
-    </w:p>
-    <w:p>
-      <w:pPr>
-        <w:pStyle w:val="NormalWeb"/>
-        <w:spacing w:before="0" w:beforeAutospacing="0" w:after="180" w:afterAutospacing="0"/>
-      </w:pPr>
-      <w:r>
-        <w:rPr>
-          <w:color w:val="000000"/>
-          <w:sz w:val="22"/>
-          <w:szCs w:val="22"/>
-        </w:rPr>
-        <w:t>Tools: Autodesk Maya, Adobe After Effects, Adobe Illustrator, ZBrush, Unreal 4, Qt Creator, Visual Studio</w:t>
-      </w:r>
-    </w:p>
-    <w:p>
-      <w:pPr>
-        <w:pStyle w:val="NormalWeb"/>
-        <w:spacing w:before="0" w:beforeAutospacing="0" w:after="180" w:afterAutospacing="0"/>
-      </w:pPr>
-      <w:r>
-        <w:rPr>
-          <w:color w:val="000000"/>
-          <w:sz w:val="22"/>
-          <w:szCs w:val="22"/>
-        </w:rPr>
-        <w:t>Other: Proficient in Japanese (9+ years of experience, studied abroad summer 2016)</w:t>
-      </w:r>
-    </w:p>
-    <w:p>
-      <w:pPr>
-        <w:pStyle w:val="NormalWeb"/>
-        <w:spacing w:before="180" w:beforeAutospacing="0" w:after="180" w:afterAutospacing="0"/>
+      </w:pPr>
+      <w:r>
         <w:rPr>
           <w:b/>
           <w:bCs/>
@@ -1039,16 +1089,6 @@
           <w:sz w:val="22"/>
           <w:szCs w:val="22"/>
         </w:rPr>
-      </w:pPr>
-      <w:r>
-        <w:rPr>
-          <w:b/>
-          <w:bCs/>
-          <w:smallCaps/>
-          <w:color w:val="000000"/>
-          <w:sz w:val="22"/>
-          <w:szCs w:val="22"/>
-        </w:rPr>
         <w:t xml:space="preserve">Personal </w:t>
       </w:r>
     </w:p>
@@ -1065,8 +1105,6 @@
         </w:rPr>
         <w:t>Member of Brown RISD Game Development, a group that meets weekly to collaboratively develop multiple games a year.</w:t>
       </w:r>
-      <w:bookmarkStart w:id="0" w:name="_GoBack"/>
-      <w:bookmarkEnd w:id="0"/>
     </w:p>
     <w:sectPr>
       <w:type w:val="continuous"/>
@@ -1084,7 +1122,7 @@
   <w:abstractNum w:abstractNumId="0" w15:restartNumberingAfterBreak="0">
     <w:nsid w:val="49977081"/>
     <w:multiLevelType w:val="hybridMultilevel"/>
-    <w:tmpl w:val="9AD8FE6C"/>
+    <w:tmpl w:val="A536BB30"/>
     <w:lvl w:ilvl="0" w:tplc="04090001">
       <w:start w:val="1"/>
       <w:numFmt w:val="bullet"/>
@@ -1485,7 +1523,6 @@
     <w:lsdException w:name="Book Title" w:uiPriority="33" w:qFormat="1"/>
     <w:lsdException w:name="Bibliography" w:semiHidden="1" w:uiPriority="37" w:unhideWhenUsed="1"/>
     <w:lsdException w:name="TOC Heading" w:semiHidden="1" w:uiPriority="39" w:unhideWhenUsed="1" w:qFormat="1"/>
-    <w:lsdException w:name="Grid Table 3" w:semiHidden="1" w:unhideWhenUsed="1"/>
     <w:lsdException w:name="Grid Table 4" w:uiPriority="49"/>
     <w:lsdException w:name="Grid Table 5 Dark" w:uiPriority="50"/>
     <w:lsdException w:name="Grid Table 6 Colorful" w:uiPriority="51"/>
@@ -1590,6 +1627,7 @@
   <w:style w:type="character" w:default="1" w:styleId="DefaultParagraphFont">
     <w:name w:val="Default Paragraph Font"/>
     <w:uiPriority w:val="1"/>
+    <w:semiHidden/>
     <w:unhideWhenUsed/>
   </w:style>
   <w:style w:type="table" w:default="1" w:styleId="TableNormal">
@@ -1938,7 +1976,7 @@
 </file>
 
 <file path=customXml/itemProps1.xml><?xml version="1.0" encoding="utf-8"?>
-<ds:datastoreItem xmlns:ds="http://schemas.openxmlformats.org/officeDocument/2006/customXml" ds:itemID="{C4BF881D-1EBB-4D1B-8FDF-A92A203BE36F}">
+<ds:datastoreItem xmlns:ds="http://schemas.openxmlformats.org/officeDocument/2006/customXml" ds:itemID="{3E61E32F-834C-4579-9651-C22C82E4981A}">
   <ds:schemaRefs>
     <ds:schemaRef ds:uri="http://schemas.openxmlformats.org/officeDocument/2006/bibliography"/>
   </ds:schemaRefs>

</xml_diff>